<commit_message>
Dumping a bunch of work I did over the weekend. Mostly around the @license tag handler and Pandoc stuff.
</commit_message>
<xml_diff>
--- a/src/Pandoc/templates/docx_styles.docx
+++ b/src/Pandoc/templates/docx_styles.docx
@@ -24,7 +24,6 @@
     <w:lvl w:ilvl="0" w:tplc="69B22F56">
       <w:start w:val="1"/>
       <w:numFmt w:val="decimal"/>
-      <w:pStyle w:val="Block-levelsourcecode"/>
       <w:lvlText w:val="%1."/>
       <w:lvlJc w:val="left"/>
       <w:pPr>
@@ -374,34 +373,6 @@
     <w:semiHidden/>
     <w:unhideWhenUsed/>
   </w:style>
-  <w:style w:type="paragraph" w:customStyle="1" w:styleId="Block-levelsourcecode">
-    <w:name w:val="Block-level source code"/>
-    <w:basedOn w:val="Normal"/>
-    <w:autoRedefine/>
-    <w:qFormat/>
-    <w:rsid w:val="003065DF"/>
-    <w:pPr>
-      <w:numPr>
-        <w:numId w:val="1"/>
-      </w:numPr>
-      <w:pBdr>
-        <w:top w:val="single" w:sz="4" w:space="4" w:color="auto"/>
-        <w:left w:val="single" w:sz="4" w:space="4" w:color="auto"/>
-        <w:bottom w:val="single" w:sz="4" w:space="4" w:color="auto"/>
-        <w:right w:val="single" w:sz="4" w:space="4" w:color="auto"/>
-      </w:pBdr>
-      <w:shd w:val="clear" w:color="auto" w:fill="E6E6E6"/>
-      <w:suppressAutoHyphens/>
-      <w:wordWrap w:val="0"/>
-      <w:spacing w:line="288" w:lineRule="auto"/>
-    </w:pPr>
-    <w:rPr>
-      <w:rFonts w:ascii="Menlo Regular" w:hAnsi="Menlo Regular"/>
-      <w:color w:val="666666"/>
-      <w:sz w:val="22"/>
-      <w:szCs w:val="22"/>
-    </w:rPr>
-  </w:style>
   <w:style w:type="paragraph" w:customStyle="1" w:styleId="Authors">
     <w:name w:val="Authors"/>
     <w:basedOn w:val="Normal"/>
@@ -489,9 +460,8 @@
     <w:link w:val="VerbatimChar"/>
     <w:autoRedefine/>
     <w:qFormat/>
-    <w:rsid w:val="003065DF"/>
-    <w:pPr>
-      <w:shd w:val="clear" w:color="auto" w:fill="E6E6E6"/>
+    <w:rsid w:val="003D5705"/>
+    <w:pPr>
       <w:wordWrap w:val="0"/>
     </w:pPr>
     <w:rPr>
@@ -506,12 +476,11 @@
     <w:name w:val="Verbatim Char"/>
     <w:basedOn w:val="DefaultParagraphFont"/>
     <w:link w:val="SourceCode"/>
-    <w:rsid w:val="003065DF"/>
+    <w:rsid w:val="003D5705"/>
     <w:rPr>
       <w:rFonts w:ascii="Menlo Regular" w:hAnsi="Menlo Regular"/>
       <w:color w:val="666666"/>
       <w:sz w:val="22"/>
-      <w:shd w:val="clear" w:color="auto" w:fill="E6E6E6"/>
     </w:rPr>
   </w:style>
   <w:style w:type="paragraph" w:styleId="Title">
@@ -886,34 +855,6 @@
     <w:semiHidden/>
     <w:unhideWhenUsed/>
   </w:style>
-  <w:style w:type="paragraph" w:customStyle="1" w:styleId="Block-levelsourcecode">
-    <w:name w:val="Block-level source code"/>
-    <w:basedOn w:val="Normal"/>
-    <w:autoRedefine/>
-    <w:qFormat/>
-    <w:rsid w:val="003065DF"/>
-    <w:pPr>
-      <w:numPr>
-        <w:numId w:val="1"/>
-      </w:numPr>
-      <w:pBdr>
-        <w:top w:val="single" w:sz="4" w:space="4" w:color="auto"/>
-        <w:left w:val="single" w:sz="4" w:space="4" w:color="auto"/>
-        <w:bottom w:val="single" w:sz="4" w:space="4" w:color="auto"/>
-        <w:right w:val="single" w:sz="4" w:space="4" w:color="auto"/>
-      </w:pBdr>
-      <w:shd w:val="clear" w:color="auto" w:fill="E6E6E6"/>
-      <w:suppressAutoHyphens/>
-      <w:wordWrap w:val="0"/>
-      <w:spacing w:line="288" w:lineRule="auto"/>
-    </w:pPr>
-    <w:rPr>
-      <w:rFonts w:ascii="Menlo Regular" w:hAnsi="Menlo Regular"/>
-      <w:color w:val="666666"/>
-      <w:sz w:val="22"/>
-      <w:szCs w:val="22"/>
-    </w:rPr>
-  </w:style>
   <w:style w:type="paragraph" w:customStyle="1" w:styleId="Authors">
     <w:name w:val="Authors"/>
     <w:basedOn w:val="Normal"/>
@@ -1001,9 +942,8 @@
     <w:link w:val="VerbatimChar"/>
     <w:autoRedefine/>
     <w:qFormat/>
-    <w:rsid w:val="003065DF"/>
-    <w:pPr>
-      <w:shd w:val="clear" w:color="auto" w:fill="E6E6E6"/>
+    <w:rsid w:val="003D5705"/>
+    <w:pPr>
       <w:wordWrap w:val="0"/>
     </w:pPr>
     <w:rPr>
@@ -1018,12 +958,11 @@
     <w:name w:val="Verbatim Char"/>
     <w:basedOn w:val="DefaultParagraphFont"/>
     <w:link w:val="SourceCode"/>
-    <w:rsid w:val="003065DF"/>
+    <w:rsid w:val="003D5705"/>
     <w:rPr>
       <w:rFonts w:ascii="Menlo Regular" w:hAnsi="Menlo Regular"/>
       <w:color w:val="666666"/>
       <w:sz w:val="22"/>
-      <w:shd w:val="clear" w:color="auto" w:fill="E6E6E6"/>
     </w:rPr>
   </w:style>
   <w:style w:type="paragraph" w:styleId="Title">

</xml_diff>